<commit_message>
bab 2 cuy :v
</commit_message>
<xml_diff>
--- a/1. COVER.docx
+++ b/1. COVER.docx
@@ -225,8 +225,8 @@
                 <wp:positionV relativeFrom="paragraph">
                   <wp:posOffset>48895</wp:posOffset>
                 </wp:positionV>
-                <wp:extent cx="5477510" cy="2022475"/>
-                <wp:effectExtent l="4445" t="4445" r="23495" b="11430"/>
+                <wp:extent cx="5477510" cy="2127250"/>
+                <wp:effectExtent l="4445" t="4445" r="23495" b="20955"/>
                 <wp:wrapNone/>
                 <wp:docPr id="2" name="Rectangle 3"/>
                 <wp:cNvGraphicFramePr/>
@@ -237,7 +237,7 @@
                       <wps:spPr>
                         <a:xfrm>
                           <a:off x="0" y="0"/>
-                          <a:ext cx="5477040" cy="2022475"/>
+                          <a:ext cx="5477040" cy="2127250"/>
                         </a:xfrm>
                         <a:prstGeom prst="rect">
                           <a:avLst/>
@@ -272,6 +272,14 @@
                               <w:widowControl w:val="0"/>
                               <w:spacing w:before="0" w:after="0" w:line="280" w:lineRule="exact"/>
                               <w:jc w:val="center"/>
+                              <w:rPr>
+                                <w:rFonts w:ascii="Times New Roman" w:hAnsi="Times New Roman" w:cs="Times New Roman"/>
+                                <w:b/>
+                                <w:bCs/>
+                                <w:color w:val="000000"/>
+                                <w:sz w:val="28"/>
+                                <w:szCs w:val="28"/>
+                              </w:rPr>
                             </w:pPr>
                             <w:r>
                               <w:rPr>
@@ -334,24 +342,49 @@
                                 <w:szCs w:val="28"/>
                                 <w:lang w:val="sv-SE"/>
                               </w:rPr>
-                              <w:t xml:space="preserve">  MENGGUNAKAN FRAMEWORK LARAVEL BERBASIS REST-API DAN LIBRARY REACT NATIVE</w:t>
-                            </w:r>
-                          </w:p>
-                          <w:p>
-                            <w:pPr>
-                              <w:pStyle w:val="20"/>
-                              <w:widowControl w:val="0"/>
-                              <w:spacing w:before="0" w:after="0" w:line="280" w:lineRule="exact"/>
-                              <w:jc w:val="center"/>
+                              <w:t xml:space="preserve">  MENGGUNAKAN FRAMEWORK LARAVEL</w:t>
+                            </w:r>
+                            <w:r>
                               <w:rPr>
                                 <w:rFonts w:ascii="Times New Roman" w:hAnsi="Times New Roman" w:cs="Times New Roman"/>
                                 <w:b/>
                                 <w:bCs/>
-                                <w:color w:val="000000"/>
-                                <w:sz w:val="28"/>
-                                <w:szCs w:val="28"/>
-                              </w:rPr>
-                            </w:pPr>
+                                <w:sz w:val="28"/>
+                                <w:szCs w:val="28"/>
+                              </w:rPr>
+                              <w:t xml:space="preserve"> DAN PUSTAKA REACT-NATIVE</w:t>
+                            </w:r>
+                            <w:r>
+                              <w:rPr>
+                                <w:rFonts w:ascii="Times New Roman" w:hAnsi="Times New Roman" w:cs="Times New Roman"/>
+                                <w:b/>
+                                <w:bCs/>
+                                <w:sz w:val="28"/>
+                                <w:szCs w:val="28"/>
+                                <w:lang w:val="sv-SE"/>
+                              </w:rPr>
+                              <w:t xml:space="preserve"> BERBASIS REST-API DAN </w:t>
+                            </w:r>
+                            <w:r>
+                              <w:rPr>
+                                <w:rFonts w:ascii="Times New Roman" w:hAnsi="Times New Roman" w:cs="Times New Roman"/>
+                                <w:b/>
+                                <w:bCs/>
+                                <w:sz w:val="28"/>
+                                <w:szCs w:val="28"/>
+                              </w:rPr>
+                              <w:t>GEOLOCATION</w:t>
+                            </w:r>
+                            <w:r>
+                              <w:rPr>
+                                <w:rFonts w:ascii="Times New Roman" w:hAnsi="Times New Roman" w:cs="Times New Roman"/>
+                                <w:b/>
+                                <w:bCs/>
+                                <w:sz w:val="28"/>
+                                <w:szCs w:val="28"/>
+                              </w:rPr>
+                              <w:br w:type="textWrapping"/>
+                            </w:r>
                           </w:p>
                           <w:p>
                             <w:pPr>
@@ -684,7 +717,7 @@
           </mc:Choice>
           <mc:Fallback>
             <w:pict>
-              <v:rect id="Rectangle 3" o:spid="_x0000_s1026" o:spt="1" style="position:absolute;left:0pt;margin-left:0.6pt;margin-top:3.85pt;height:159.25pt;width:431.3pt;z-index:1024;mso-width-relative:page;mso-height-relative:page;" fillcolor="#FFFFFF" filled="t" stroked="t" coordsize="21600,21600" o:gfxdata="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">
+              <v:rect id="Rectangle 3" o:spid="_x0000_s1026" o:spt="1" style="position:absolute;left:0pt;margin-left:0.6pt;margin-top:3.85pt;height:167.5pt;width:431.3pt;z-index:1024;mso-width-relative:page;mso-height-relative:page;" fillcolor="#FFFFFF" filled="t" stroked="t" coordsize="21600,21600" o:gfxdata="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">
                 <v:fill on="t" focussize="0,0"/>
                 <v:stroke weight="0.737007874015748pt" color="#000000" joinstyle="miter"/>
                 <v:imagedata o:title=""/>
@@ -697,6 +730,14 @@
                         <w:widowControl w:val="0"/>
                         <w:spacing w:before="0" w:after="0" w:line="280" w:lineRule="exact"/>
                         <w:jc w:val="center"/>
+                        <w:rPr>
+                          <w:rFonts w:ascii="Times New Roman" w:hAnsi="Times New Roman" w:cs="Times New Roman"/>
+                          <w:b/>
+                          <w:bCs/>
+                          <w:color w:val="000000"/>
+                          <w:sz w:val="28"/>
+                          <w:szCs w:val="28"/>
+                        </w:rPr>
                       </w:pPr>
                       <w:r>
                         <w:rPr>
@@ -759,24 +800,49 @@
                           <w:szCs w:val="28"/>
                           <w:lang w:val="sv-SE"/>
                         </w:rPr>
-                        <w:t xml:space="preserve">  MENGGUNAKAN FRAMEWORK LARAVEL BERBASIS REST-API DAN LIBRARY REACT NATIVE</w:t>
-                      </w:r>
-                    </w:p>
-                    <w:p>
-                      <w:pPr>
-                        <w:pStyle w:val="20"/>
-                        <w:widowControl w:val="0"/>
-                        <w:spacing w:before="0" w:after="0" w:line="280" w:lineRule="exact"/>
-                        <w:jc w:val="center"/>
+                        <w:t xml:space="preserve">  MENGGUNAKAN FRAMEWORK LARAVEL</w:t>
+                      </w:r>
+                      <w:r>
                         <w:rPr>
                           <w:rFonts w:ascii="Times New Roman" w:hAnsi="Times New Roman" w:cs="Times New Roman"/>
                           <w:b/>
                           <w:bCs/>
-                          <w:color w:val="000000"/>
-                          <w:sz w:val="28"/>
-                          <w:szCs w:val="28"/>
-                        </w:rPr>
-                      </w:pPr>
+                          <w:sz w:val="28"/>
+                          <w:szCs w:val="28"/>
+                        </w:rPr>
+                        <w:t xml:space="preserve"> DAN PUSTAKA REACT-NATIVE</w:t>
+                      </w:r>
+                      <w:r>
+                        <w:rPr>
+                          <w:rFonts w:ascii="Times New Roman" w:hAnsi="Times New Roman" w:cs="Times New Roman"/>
+                          <w:b/>
+                          <w:bCs/>
+                          <w:sz w:val="28"/>
+                          <w:szCs w:val="28"/>
+                          <w:lang w:val="sv-SE"/>
+                        </w:rPr>
+                        <w:t xml:space="preserve"> BERBASIS REST-API DAN </w:t>
+                      </w:r>
+                      <w:r>
+                        <w:rPr>
+                          <w:rFonts w:ascii="Times New Roman" w:hAnsi="Times New Roman" w:cs="Times New Roman"/>
+                          <w:b/>
+                          <w:bCs/>
+                          <w:sz w:val="28"/>
+                          <w:szCs w:val="28"/>
+                        </w:rPr>
+                        <w:t>GEOLOCATION</w:t>
+                      </w:r>
+                      <w:r>
+                        <w:rPr>
+                          <w:rFonts w:ascii="Times New Roman" w:hAnsi="Times New Roman" w:cs="Times New Roman"/>
+                          <w:b/>
+                          <w:bCs/>
+                          <w:sz w:val="28"/>
+                          <w:szCs w:val="28"/>
+                        </w:rPr>
+                        <w:br w:type="textWrapping"/>
+                      </w:r>
                     </w:p>
                     <w:p>
                       <w:pPr>
@@ -1210,7 +1276,18 @@
           <w:sz w:val="24"/>
           <w:szCs w:val="24"/>
         </w:rPr>
-        <w:t xml:space="preserve">Diajukan Guna Melengkapi Sebagian Syarat Dalam Mencapai Gelar </w:t>
+        <w:t xml:space="preserve">Diajukan Guna Melengkapi Sebagian </w:t>
+      </w:r>
+      <w:bookmarkStart w:id="0" w:name="_GoBack"/>
+      <w:bookmarkEnd w:id="0"/>
+      <w:r>
+        <w:rPr>
+          <w:rFonts w:ascii="Times New Roman" w:hAnsi="Times New Roman"/>
+          <w:b/>
+          <w:sz w:val="24"/>
+          <w:szCs w:val="24"/>
+        </w:rPr>
+        <w:t xml:space="preserve">Syarat Dalam Mencapai Gelar </w:t>
       </w:r>
     </w:p>
     <w:p>
@@ -1282,19 +1359,7 @@
           <w:sz w:val="28"/>
           <w:szCs w:val="28"/>
         </w:rPr>
-        <w:t>201</w:t>
-      </w:r>
-      <w:bookmarkStart w:id="0" w:name="_GoBack"/>
-      <w:bookmarkEnd w:id="0"/>
-      <w:r>
-        <w:rPr>
-          <w:rFonts w:ascii="Times New Roman" w:hAnsi="Times New Roman" w:cs="Times New Roman"/>
-          <w:b/>
-          <w:bCs/>
-          <w:sz w:val="28"/>
-          <w:szCs w:val="28"/>
-        </w:rPr>
-        <w:t>8</w:t>
+        <w:t>2018</w:t>
       </w:r>
     </w:p>
     <w:sectPr>

</xml_diff>